<commit_message>
fixing raw correlation table
</commit_message>
<xml_diff>
--- a/reports/fib_normal_raw_correlation.docx
+++ b/reports/fib_normal_raw_correlation.docx
@@ -3280,9 +3280,116 @@
         </w:rPr>
         <w:t xml:space="preserve">)</w:t>
       </w:r>
-      <w:r>
-        <w:br/>
-      </w:r>
+    </w:p>
+    <w:p>
+      <w:pPr>
+        <w:pStyle w:val="SourceCode"/>
+      </w:pPr>
+      <w:r>
+        <w:rPr>
+          <w:rStyle w:val="VerbatimChar"/>
+        </w:rPr>
+        <w:t xml:space="preserve">## </w:t>
+      </w:r>
+      <w:r>
+        <w:br/>
+      </w:r>
+      <w:r>
+        <w:rPr>
+          <w:rStyle w:val="VerbatimChar"/>
+        </w:rPr>
+        <w:t xml:space="preserve">## Attaching package: 'purrr'</w:t>
+      </w:r>
+    </w:p>
+    <w:p>
+      <w:pPr>
+        <w:pStyle w:val="SourceCode"/>
+      </w:pPr>
+      <w:r>
+        <w:rPr>
+          <w:rStyle w:val="VerbatimChar"/>
+        </w:rPr>
+        <w:t xml:space="preserve">## The following object is masked from 'package:flextable':</w:t>
+      </w:r>
+      <w:r>
+        <w:br/>
+      </w:r>
+      <w:r>
+        <w:rPr>
+          <w:rStyle w:val="VerbatimChar"/>
+        </w:rPr>
+        <w:t xml:space="preserve">## </w:t>
+      </w:r>
+      <w:r>
+        <w:br/>
+      </w:r>
+      <w:r>
+        <w:rPr>
+          <w:rStyle w:val="VerbatimChar"/>
+        </w:rPr>
+        <w:t xml:space="preserve">##     compose</w:t>
+      </w:r>
+    </w:p>
+    <w:p>
+      <w:pPr>
+        <w:pStyle w:val="SourceCode"/>
+      </w:pPr>
+      <w:r>
+        <w:rPr>
+          <w:rStyle w:val="VerbatimChar"/>
+        </w:rPr>
+        <w:t xml:space="preserve">## Warning: UNRELIABLE VALUE: Future ('&lt;none&gt;') unexpectedly generated random</w:t>
+      </w:r>
+      <w:r>
+        <w:br/>
+      </w:r>
+      <w:r>
+        <w:rPr>
+          <w:rStyle w:val="VerbatimChar"/>
+        </w:rPr>
+        <w:t xml:space="preserve">## numbers without specifying argument 'seed'. There is a risk that those random</w:t>
+      </w:r>
+      <w:r>
+        <w:br/>
+      </w:r>
+      <w:r>
+        <w:rPr>
+          <w:rStyle w:val="VerbatimChar"/>
+        </w:rPr>
+        <w:t xml:space="preserve">## numbers are not statistically sound and the overall results might be invalid.</w:t>
+      </w:r>
+      <w:r>
+        <w:br/>
+      </w:r>
+      <w:r>
+        <w:rPr>
+          <w:rStyle w:val="VerbatimChar"/>
+        </w:rPr>
+        <w:t xml:space="preserve">## To fix this, specify 'seed=TRUE'. This ensures that proper, parallel-safe random</w:t>
+      </w:r>
+      <w:r>
+        <w:br/>
+      </w:r>
+      <w:r>
+        <w:rPr>
+          <w:rStyle w:val="VerbatimChar"/>
+        </w:rPr>
+        <w:t xml:space="preserve">## numbers are produced via the L'Ecuyer-CMRG method. To disable this check, use</w:t>
+      </w:r>
+      <w:r>
+        <w:br/>
+      </w:r>
+      <w:r>
+        <w:rPr>
+          <w:rStyle w:val="VerbatimChar"/>
+        </w:rPr>
+        <w:t xml:space="preserve">## 'seed=NULL', or set option 'future.rng.onMisuse' to "ignore".</w:t>
+      </w:r>
+    </w:p>
+    <w:p>
+      <w:pPr>
+        <w:pStyle w:val="SourceCode"/>
+      </w:pPr>
       <w:r>
         <w:rPr>
           <w:rStyle w:val="NormalTok"/>
@@ -8755,6 +8862,66 @@
         <w:rPr>
           <w:rStyle w:val="NormalTok"/>
         </w:rPr>
+        <w:t xml:space="preserve">group_cor2 </w:t>
+      </w:r>
+      <w:r>
+        <w:rPr>
+          <w:rStyle w:val="OtherTok"/>
+        </w:rPr>
+        <w:t xml:space="preserve">=</w:t>
+      </w:r>
+      <w:r>
+        <w:rPr>
+          <w:rStyle w:val="NormalTok"/>
+        </w:rPr>
+        <w:t xml:space="preserve"> group_cor</w:t>
+      </w:r>
+      <w:r>
+        <w:br/>
+      </w:r>
+      <w:r>
+        <w:rPr>
+          <w:rStyle w:val="NormalTok"/>
+        </w:rPr>
+        <w:t xml:space="preserve">group_cor2[</w:t>
+      </w:r>
+      <w:r>
+        <w:rPr>
+          <w:rStyle w:val="FunctionTok"/>
+        </w:rPr>
+        <w:t xml:space="preserve">lower.tri</w:t>
+      </w:r>
+      <w:r>
+        <w:rPr>
+          <w:rStyle w:val="NormalTok"/>
+        </w:rPr>
+        <w:t xml:space="preserve">(group_cor2)] </w:t>
+      </w:r>
+      <w:r>
+        <w:rPr>
+          <w:rStyle w:val="OtherTok"/>
+        </w:rPr>
+        <w:t xml:space="preserve">=</w:t>
+      </w:r>
+      <w:r>
+        <w:rPr>
+          <w:rStyle w:val="NormalTok"/>
+        </w:rPr>
+        <w:t xml:space="preserve"> </w:t>
+      </w:r>
+      <w:r>
+        <w:rPr>
+          <w:rStyle w:val="ConstantTok"/>
+        </w:rPr>
+        <w:t xml:space="preserve">NA</w:t>
+      </w:r>
+      <w:r>
+        <w:br/>
+      </w:r>
+      <w:r>
+        <w:rPr>
+          <w:rStyle w:val="NormalTok"/>
+        </w:rPr>
         <w:t xml:space="preserve">group_cor_df </w:t>
       </w:r>
       <w:r>
@@ -8779,7 +8946,7 @@
         <w:rPr>
           <w:rStyle w:val="NormalTok"/>
         </w:rPr>
-        <w:t xml:space="preserve">(group_cor) </w:t>
+        <w:t xml:space="preserve">(group_cor2) </w:t>
       </w:r>
       <w:r>
         <w:rPr>
@@ -9601,7 +9768,7 @@
                 <w:szCs w:val="22"/>
                 <w:color w:val="000000"/>
               </w:rPr>
-              <w:t xml:space="preserve">0.85</w:t>
+              <w:t xml:space="preserve"/>
             </w:r>
           </w:p>
         </w:tc>
@@ -9756,7 +9923,7 @@
                 <w:szCs w:val="22"/>
                 <w:color w:val="000000"/>
               </w:rPr>
-              <w:t xml:space="preserve">0.87</w:t>
+              <w:t xml:space="preserve"/>
             </w:r>
           </w:p>
         </w:tc>
@@ -9785,7 +9952,7 @@
                 <w:szCs w:val="22"/>
                 <w:color w:val="000000"/>
               </w:rPr>
-              <w:t xml:space="preserve">0.84</w:t>
+              <w:t xml:space="preserve"/>
             </w:r>
           </w:p>
         </w:tc>
@@ -9913,7 +10080,7 @@
                 <w:szCs w:val="22"/>
                 <w:color w:val="000000"/>
               </w:rPr>
-              <w:t xml:space="preserve">0.86</w:t>
+              <w:t xml:space="preserve"/>
             </w:r>
           </w:p>
         </w:tc>
@@ -9944,7 +10111,7 @@
                 <w:szCs w:val="22"/>
                 <w:color w:val="000000"/>
               </w:rPr>
-              <w:t xml:space="preserve">0.88</w:t>
+              <w:t xml:space="preserve"/>
             </w:r>
           </w:p>
         </w:tc>
@@ -9975,7 +10142,7 @@
                 <w:szCs w:val="22"/>
                 <w:color w:val="000000"/>
               </w:rPr>
-              <w:t xml:space="preserve">0.87</w:t>
+              <w:t xml:space="preserve"/>
             </w:r>
           </w:p>
         </w:tc>

</xml_diff>